<commit_message>
updated meeting notes !
</commit_message>
<xml_diff>
--- a/Team Meeting Notes.docx
+++ b/Team Meeting Notes.docx
@@ -1,6 +1,6 @@
 
 <file path=word/document.xml><?xml version="1.0" encoding="utf-8"?>
-<w:document xmlns:wpc="http://schemas.microsoft.com/office/word/2010/wordprocessingCanvas" xmlns:cx="http://schemas.microsoft.com/office/drawing/2014/chartex" xmlns:cx1="http://schemas.microsoft.com/office/drawing/2015/9/8/chartex" xmlns:cx2="http://schemas.microsoft.com/office/drawing/2015/10/21/chartex" xmlns:cx3="http://schemas.microsoft.com/office/drawing/2016/5/9/chartex" xmlns:cx4="http://schemas.microsoft.com/office/drawing/2016/5/10/chartex" xmlns:cx5="http://schemas.microsoft.com/office/drawing/2016/5/11/chartex" xmlns:cx6="http://schemas.microsoft.com/office/drawing/2016/5/12/chartex" xmlns:cx7="http://schemas.microsoft.com/office/drawing/2016/5/13/chartex" xmlns:cx8="http://schemas.microsoft.com/office/drawing/2016/5/14/chartex" xmlns:mc="http://schemas.openxmlformats.org/markup-compatibility/2006" xmlns:aink="http://schemas.microsoft.com/office/drawing/2016/ink" xmlns:am3d="http://schemas.microsoft.com/office/drawing/2017/model3d" xmlns:o="urn:schemas-microsoft-com:office:office" xmlns:oel="http://schemas.microsoft.com/office/2019/extlst" xmlns:r="http://schemas.openxmlformats.org/officeDocument/2006/relationships" xmlns:m="http://schemas.openxmlformats.org/officeDocument/2006/math" xmlns:v="urn:schemas-microsoft-com:vml" xmlns:wp14="http://schemas.microsoft.com/office/word/2010/wordprocessingDrawing" xmlns:wp="http://schemas.openxmlformats.org/drawingml/2006/wordprocessingDrawing" xmlns:w10="urn:schemas-microsoft-com:office:word" xmlns:w="http://schemas.openxmlformats.org/wordprocessingml/2006/main" xmlns:w14="http://schemas.microsoft.com/office/word/2010/wordml" xmlns:w15="http://schemas.microsoft.com/office/word/2012/wordml" xmlns:w16cex="http://schemas.microsoft.com/office/word/2018/wordml/cex" xmlns:w16cid="http://schemas.microsoft.com/office/word/2016/wordml/cid" xmlns:w16="http://schemas.microsoft.com/office/word/2018/wordml" xmlns:w16du="http://schemas.microsoft.com/office/word/2023/wordml/word16du" xmlns:w16sdtdh="http://schemas.microsoft.com/office/word/2020/wordml/sdtdatahash" xmlns:w16se="http://schemas.microsoft.com/office/word/2015/wordml/symex" xmlns:wpg="http://schemas.microsoft.com/office/word/2010/wordprocessingGroup" xmlns:wpi="http://schemas.microsoft.com/office/word/2010/wordprocessingInk" xmlns:wne="http://schemas.microsoft.com/office/word/2006/wordml" xmlns:wps="http://schemas.microsoft.com/office/word/2010/wordprocessingShape" mc:Ignorable="w14 w15 w16se w16cid w16 w16cex w16sdtdh wp14">
+<w:document xmlns:wpc="http://schemas.microsoft.com/office/word/2010/wordprocessingCanvas" xmlns:cx="http://schemas.microsoft.com/office/drawing/2014/chartex" xmlns:cx1="http://schemas.microsoft.com/office/drawing/2015/9/8/chartex" xmlns:cx2="http://schemas.microsoft.com/office/drawing/2015/10/21/chartex" xmlns:cx3="http://schemas.microsoft.com/office/drawing/2016/5/9/chartex" xmlns:cx4="http://schemas.microsoft.com/office/drawing/2016/5/10/chartex" xmlns:cx5="http://schemas.microsoft.com/office/drawing/2016/5/11/chartex" xmlns:cx6="http://schemas.microsoft.com/office/drawing/2016/5/12/chartex" xmlns:cx7="http://schemas.microsoft.com/office/drawing/2016/5/13/chartex" xmlns:cx8="http://schemas.microsoft.com/office/drawing/2016/5/14/chartex" xmlns:mc="http://schemas.openxmlformats.org/markup-compatibility/2006" xmlns:aink="http://schemas.microsoft.com/office/drawing/2016/ink" xmlns:am3d="http://schemas.microsoft.com/office/drawing/2017/model3d" xmlns:o="urn:schemas-microsoft-com:office:office" xmlns:oel="http://schemas.microsoft.com/office/2019/extlst" xmlns:r="http://schemas.openxmlformats.org/officeDocument/2006/relationships" xmlns:m="http://schemas.openxmlformats.org/officeDocument/2006/math" xmlns:v="urn:schemas-microsoft-com:vml" xmlns:wp14="http://schemas.microsoft.com/office/word/2010/wordprocessingDrawing" xmlns:wp="http://schemas.openxmlformats.org/drawingml/2006/wordprocessingDrawing" xmlns:w10="urn:schemas-microsoft-com:office:word" xmlns:w="http://schemas.openxmlformats.org/wordprocessingml/2006/main" xmlns:w14="http://schemas.microsoft.com/office/word/2010/wordml" xmlns:w15="http://schemas.microsoft.com/office/word/2012/wordml" xmlns:w16cex="http://schemas.microsoft.com/office/word/2018/wordml/cex" xmlns:w16cid="http://schemas.microsoft.com/office/word/2016/wordml/cid" xmlns:w16="http://schemas.microsoft.com/office/word/2018/wordml" xmlns:w16sdtdh="http://schemas.microsoft.com/office/word/2020/wordml/sdtdatahash" xmlns:w16se="http://schemas.microsoft.com/office/word/2015/wordml/symex" xmlns:wpg="http://schemas.microsoft.com/office/word/2010/wordprocessingGroup" xmlns:wpi="http://schemas.microsoft.com/office/word/2010/wordprocessingInk" xmlns:wne="http://schemas.microsoft.com/office/word/2006/wordml" xmlns:wps="http://schemas.microsoft.com/office/word/2010/wordprocessingShape" mc:Ignorable="w14 w15 w16se w16cid w16 w16cex w16sdtdh wp14">
   <w:body>
     <w:p>
       <w:pPr>
@@ -211,11 +211,19 @@
           <w:rFonts w:ascii="Times New Roman" w:eastAsia="Times New Roman" w:hAnsi="Times New Roman" w:cs="Times New Roman"/>
         </w:rPr>
       </w:pPr>
-      <w:r>
-        <w:rPr>
-          <w:rFonts w:ascii="Times New Roman" w:eastAsia="Times New Roman" w:hAnsi="Times New Roman" w:cs="Times New Roman"/>
-        </w:rPr>
-        <w:t>Also on Git</w:t>
+      <w:proofErr w:type="gramStart"/>
+      <w:r>
+        <w:rPr>
+          <w:rFonts w:ascii="Times New Roman" w:eastAsia="Times New Roman" w:hAnsi="Times New Roman" w:cs="Times New Roman"/>
+        </w:rPr>
+        <w:t>Also</w:t>
+      </w:r>
+      <w:proofErr w:type="gramEnd"/>
+      <w:r>
+        <w:rPr>
+          <w:rFonts w:ascii="Times New Roman" w:eastAsia="Times New Roman" w:hAnsi="Times New Roman" w:cs="Times New Roman"/>
+        </w:rPr>
+        <w:t xml:space="preserve"> on Git</w:t>
       </w:r>
     </w:p>
     <w:p>
@@ -360,8 +368,16 @@
         <w:rPr>
           <w:rFonts w:ascii="Times New Roman" w:eastAsia="Times New Roman" w:hAnsi="Times New Roman" w:cs="Times New Roman"/>
         </w:rPr>
-        <w:t>Tips on how to get data from Firebase?</w:t>
-      </w:r>
+        <w:t xml:space="preserve">Tips on how to get data from </w:t>
+      </w:r>
+      <w:proofErr w:type="gramStart"/>
+      <w:r>
+        <w:rPr>
+          <w:rFonts w:ascii="Times New Roman" w:eastAsia="Times New Roman" w:hAnsi="Times New Roman" w:cs="Times New Roman"/>
+        </w:rPr>
+        <w:t>Firebase?</w:t>
+      </w:r>
+      <w:proofErr w:type="gramEnd"/>
     </w:p>
     <w:p>
       <w:pPr>
@@ -397,6 +413,7 @@
         <w:t xml:space="preserve">Try </w:t>
       </w:r>
       <w:proofErr w:type="spellStart"/>
+      <w:proofErr w:type="gramStart"/>
       <w:r>
         <w:rPr>
           <w:rFonts w:ascii="Times New Roman" w:eastAsia="Times New Roman" w:hAnsi="Times New Roman" w:cs="Times New Roman"/>
@@ -408,7 +425,14 @@
         <w:rPr>
           <w:rFonts w:ascii="Times New Roman" w:eastAsia="Times New Roman" w:hAnsi="Times New Roman" w:cs="Times New Roman"/>
         </w:rPr>
-        <w:t xml:space="preserve">() </w:t>
+        <w:t>(</w:t>
+      </w:r>
+      <w:proofErr w:type="gramEnd"/>
+      <w:r>
+        <w:rPr>
+          <w:rFonts w:ascii="Times New Roman" w:eastAsia="Times New Roman" w:hAnsi="Times New Roman" w:cs="Times New Roman"/>
+        </w:rPr>
+        <w:t xml:space="preserve">) </w:t>
       </w:r>
       <w:hyperlink r:id="rId5">
         <w:r>
@@ -863,11 +887,12 @@
         <w:rPr>
           <w:rFonts w:ascii="Times New Roman" w:eastAsia="Times New Roman" w:hAnsi="Times New Roman" w:cs="Times New Roman"/>
         </w:rPr>
-        <w:t>Mung Yao available for future demoes.</w:t>
-      </w:r>
-    </w:p>
-    <w:p>
-      <w:pPr>
+        <w:t>Mung Yao available for future demoes</w:t>
+      </w:r>
+    </w:p>
+    <w:p>
+      <w:pPr>
+        <w:pStyle w:val="ListParagraph"/>
         <w:rPr>
           <w:rFonts w:ascii="Times New Roman" w:eastAsia="Times New Roman" w:hAnsi="Times New Roman" w:cs="Times New Roman"/>
           <w:b/>
@@ -876,7 +901,9 @@
           <w:iCs/>
         </w:rPr>
       </w:pPr>
-      <w:r>
+    </w:p>
+    <w:p>
+      <w:pPr>
         <w:rPr>
           <w:rFonts w:ascii="Times New Roman" w:eastAsia="Times New Roman" w:hAnsi="Times New Roman" w:cs="Times New Roman"/>
           <w:b/>
@@ -884,6 +911,15 @@
           <w:i/>
           <w:iCs/>
         </w:rPr>
+      </w:pPr>
+      <w:r>
+        <w:rPr>
+          <w:rFonts w:ascii="Times New Roman" w:eastAsia="Times New Roman" w:hAnsi="Times New Roman" w:cs="Times New Roman"/>
+          <w:b/>
+          <w:bCs/>
+          <w:i/>
+          <w:iCs/>
+        </w:rPr>
         <w:t>FRI</w:t>
       </w:r>
       <w:r>
@@ -987,6 +1023,7 @@
     </w:p>
     <w:p>
       <w:pPr>
+        <w:pStyle w:val="ListParagraph"/>
         <w:rPr>
           <w:rFonts w:ascii="Times New Roman" w:eastAsia="Times New Roman" w:hAnsi="Times New Roman" w:cs="Times New Roman"/>
           <w:b/>
@@ -995,7 +1032,9 @@
           <w:iCs/>
         </w:rPr>
       </w:pPr>
-      <w:r>
+    </w:p>
+    <w:p>
+      <w:pPr>
         <w:rPr>
           <w:rFonts w:ascii="Times New Roman" w:eastAsia="Times New Roman" w:hAnsi="Times New Roman" w:cs="Times New Roman"/>
           <w:b/>
@@ -1003,6 +1042,15 @@
           <w:i/>
           <w:iCs/>
         </w:rPr>
+      </w:pPr>
+      <w:r>
+        <w:rPr>
+          <w:rFonts w:ascii="Times New Roman" w:eastAsia="Times New Roman" w:hAnsi="Times New Roman" w:cs="Times New Roman"/>
+          <w:b/>
+          <w:bCs/>
+          <w:i/>
+          <w:iCs/>
+        </w:rPr>
         <w:t>WED 04/19</w:t>
       </w:r>
     </w:p>
@@ -1049,6 +1097,37 @@
     <w:p>
       <w:pPr>
         <w:pStyle w:val="ListParagraph"/>
+        <w:rPr>
+          <w:rFonts w:ascii="Times New Roman" w:eastAsia="Times New Roman" w:hAnsi="Times New Roman" w:cs="Times New Roman"/>
+          <w:i/>
+          <w:iCs/>
+        </w:rPr>
+      </w:pPr>
+    </w:p>
+    <w:p>
+      <w:pPr>
+        <w:rPr>
+          <w:rFonts w:ascii="Times New Roman" w:eastAsia="Times New Roman" w:hAnsi="Times New Roman" w:cs="Times New Roman"/>
+          <w:b/>
+          <w:bCs/>
+          <w:i/>
+          <w:iCs/>
+        </w:rPr>
+      </w:pPr>
+      <w:r>
+        <w:rPr>
+          <w:rFonts w:ascii="Times New Roman" w:eastAsia="Times New Roman" w:hAnsi="Times New Roman" w:cs="Times New Roman"/>
+          <w:b/>
+          <w:bCs/>
+          <w:i/>
+          <w:iCs/>
+        </w:rPr>
+        <w:t>TA Meeting</w:t>
+      </w:r>
+    </w:p>
+    <w:p>
+      <w:pPr>
+        <w:pStyle w:val="ListParagraph"/>
         <w:numPr>
           <w:ilvl w:val="0"/>
           <w:numId w:val="8"/>
@@ -1063,8 +1142,366 @@
         <w:rPr>
           <w:rFonts w:ascii="Times New Roman" w:eastAsia="Times New Roman" w:hAnsi="Times New Roman" w:cs="Times New Roman"/>
         </w:rPr>
-        <w:t xml:space="preserve">Derek with Mung Yao and has figured out how to store the images in the database and render them on the UI. </w:t>
-      </w:r>
+        <w:t xml:space="preserve">Derek </w:t>
+      </w:r>
+      <w:r>
+        <w:rPr>
+          <w:rFonts w:ascii="Times New Roman" w:eastAsia="Times New Roman" w:hAnsi="Times New Roman" w:cs="Times New Roman"/>
+        </w:rPr>
+        <w:t>and</w:t>
+      </w:r>
+      <w:r>
+        <w:rPr>
+          <w:rFonts w:ascii="Times New Roman" w:eastAsia="Times New Roman" w:hAnsi="Times New Roman" w:cs="Times New Roman"/>
+        </w:rPr>
+        <w:t xml:space="preserve"> Mung Yao figured out how to store </w:t>
+      </w:r>
+      <w:r>
+        <w:rPr>
+          <w:rFonts w:ascii="Times New Roman" w:eastAsia="Times New Roman" w:hAnsi="Times New Roman" w:cs="Times New Roman"/>
+        </w:rPr>
+        <w:t>user-uploaded</w:t>
+      </w:r>
+      <w:r>
+        <w:rPr>
+          <w:rFonts w:ascii="Times New Roman" w:eastAsia="Times New Roman" w:hAnsi="Times New Roman" w:cs="Times New Roman"/>
+        </w:rPr>
+        <w:t xml:space="preserve"> images in the </w:t>
+      </w:r>
+      <w:r>
+        <w:rPr>
+          <w:rFonts w:ascii="Times New Roman" w:eastAsia="Times New Roman" w:hAnsi="Times New Roman" w:cs="Times New Roman"/>
+        </w:rPr>
+        <w:t xml:space="preserve">Firebase </w:t>
+      </w:r>
+      <w:r>
+        <w:rPr>
+          <w:rFonts w:ascii="Times New Roman" w:eastAsia="Times New Roman" w:hAnsi="Times New Roman" w:cs="Times New Roman"/>
+        </w:rPr>
+        <w:t>database and render them on the UI</w:t>
+      </w:r>
+      <w:r>
+        <w:rPr>
+          <w:rFonts w:ascii="Times New Roman" w:eastAsia="Times New Roman" w:hAnsi="Times New Roman" w:cs="Times New Roman"/>
+        </w:rPr>
+        <w:t xml:space="preserve"> in the gallery for each location</w:t>
+      </w:r>
+    </w:p>
+    <w:p>
+      <w:pPr>
+        <w:pStyle w:val="ListParagraph"/>
+        <w:numPr>
+          <w:ilvl w:val="0"/>
+          <w:numId w:val="8"/>
+        </w:numPr>
+        <w:rPr>
+          <w:rFonts w:ascii="Times New Roman" w:eastAsia="Times New Roman" w:hAnsi="Times New Roman" w:cs="Times New Roman"/>
+          <w:i/>
+          <w:iCs/>
+        </w:rPr>
+      </w:pPr>
+      <w:r>
+        <w:rPr>
+          <w:rFonts w:ascii="Times New Roman" w:eastAsia="Times New Roman" w:hAnsi="Times New Roman" w:cs="Times New Roman"/>
+        </w:rPr>
+        <w:t>Other progress going well</w:t>
+      </w:r>
+    </w:p>
+    <w:p>
+      <w:pPr>
+        <w:pStyle w:val="ListParagraph"/>
+        <w:rPr>
+          <w:rFonts w:ascii="Times New Roman" w:eastAsia="Times New Roman" w:hAnsi="Times New Roman" w:cs="Times New Roman"/>
+          <w:i/>
+          <w:iCs/>
+        </w:rPr>
+      </w:pPr>
+    </w:p>
+    <w:p>
+      <w:pPr>
+        <w:rPr>
+          <w:rFonts w:ascii="Times New Roman" w:eastAsia="Times New Roman" w:hAnsi="Times New Roman" w:cs="Times New Roman"/>
+          <w:b/>
+          <w:bCs/>
+          <w:i/>
+          <w:iCs/>
+        </w:rPr>
+      </w:pPr>
+      <w:r>
+        <w:rPr>
+          <w:rFonts w:ascii="Times New Roman" w:eastAsia="Times New Roman" w:hAnsi="Times New Roman" w:cs="Times New Roman"/>
+          <w:b/>
+          <w:bCs/>
+          <w:i/>
+          <w:iCs/>
+        </w:rPr>
+        <w:t>SAT</w:t>
+      </w:r>
+      <w:r>
+        <w:rPr>
+          <w:rFonts w:ascii="Times New Roman" w:eastAsia="Times New Roman" w:hAnsi="Times New Roman" w:cs="Times New Roman"/>
+          <w:b/>
+          <w:bCs/>
+          <w:i/>
+          <w:iCs/>
+        </w:rPr>
+        <w:t xml:space="preserve"> 04/</w:t>
+      </w:r>
+      <w:r>
+        <w:rPr>
+          <w:rFonts w:ascii="Times New Roman" w:eastAsia="Times New Roman" w:hAnsi="Times New Roman" w:cs="Times New Roman"/>
+          <w:b/>
+          <w:bCs/>
+          <w:i/>
+          <w:iCs/>
+        </w:rPr>
+        <w:t>22</w:t>
+      </w:r>
+    </w:p>
+    <w:p>
+      <w:pPr>
+        <w:pStyle w:val="ListParagraph"/>
+        <w:numPr>
+          <w:ilvl w:val="0"/>
+          <w:numId w:val="8"/>
+        </w:numPr>
+        <w:rPr>
+          <w:rFonts w:ascii="Times New Roman" w:eastAsia="Times New Roman" w:hAnsi="Times New Roman" w:cs="Times New Roman"/>
+        </w:rPr>
+      </w:pPr>
+      <w:r>
+        <w:rPr>
+          <w:rFonts w:ascii="Times New Roman" w:eastAsia="Times New Roman" w:hAnsi="Times New Roman" w:cs="Times New Roman"/>
+        </w:rPr>
+        <w:t xml:space="preserve">Implemented clickable functionality to favorites tab to take users to </w:t>
+      </w:r>
+      <w:r>
+        <w:rPr>
+          <w:rFonts w:ascii="Times New Roman" w:eastAsia="Times New Roman" w:hAnsi="Times New Roman" w:cs="Times New Roman"/>
+        </w:rPr>
+        <w:t>location activity</w:t>
+      </w:r>
+    </w:p>
+    <w:p>
+      <w:pPr>
+        <w:pStyle w:val="ListParagraph"/>
+        <w:numPr>
+          <w:ilvl w:val="0"/>
+          <w:numId w:val="8"/>
+        </w:numPr>
+        <w:rPr>
+          <w:rFonts w:ascii="Times New Roman" w:eastAsia="Times New Roman" w:hAnsi="Times New Roman" w:cs="Times New Roman"/>
+        </w:rPr>
+      </w:pPr>
+      <w:r>
+        <w:rPr>
+          <w:rFonts w:ascii="Times New Roman" w:eastAsia="Times New Roman" w:hAnsi="Times New Roman" w:cs="Times New Roman"/>
+        </w:rPr>
+        <w:t>Added additional locations from compiled list to show up on the map</w:t>
+      </w:r>
+      <w:r>
+        <w:rPr>
+          <w:rFonts w:ascii="Times New Roman" w:eastAsia="Times New Roman" w:hAnsi="Times New Roman" w:cs="Times New Roman"/>
+        </w:rPr>
+        <w:t>, filtering locations by tag on the map view also works now</w:t>
+      </w:r>
+    </w:p>
+    <w:p>
+      <w:pPr>
+        <w:pStyle w:val="ListParagraph"/>
+        <w:numPr>
+          <w:ilvl w:val="0"/>
+          <w:numId w:val="8"/>
+        </w:numPr>
+        <w:rPr>
+          <w:rFonts w:ascii="Times New Roman" w:eastAsia="Times New Roman" w:hAnsi="Times New Roman" w:cs="Times New Roman"/>
+        </w:rPr>
+      </w:pPr>
+      <w:r>
+        <w:rPr>
+          <w:rFonts w:ascii="Times New Roman" w:eastAsia="Times New Roman" w:hAnsi="Times New Roman" w:cs="Times New Roman"/>
+        </w:rPr>
+        <w:t>Created custom adapter to display reviews</w:t>
+      </w:r>
+    </w:p>
+    <w:p>
+      <w:pPr>
+        <w:rPr>
+          <w:rFonts w:ascii="Times New Roman" w:eastAsia="Times New Roman" w:hAnsi="Times New Roman" w:cs="Times New Roman"/>
+        </w:rPr>
+      </w:pPr>
+    </w:p>
+    <w:p>
+      <w:pPr>
+        <w:rPr>
+          <w:rFonts w:ascii="Times New Roman" w:eastAsia="Times New Roman" w:hAnsi="Times New Roman" w:cs="Times New Roman"/>
+          <w:b/>
+          <w:bCs/>
+        </w:rPr>
+      </w:pPr>
+      <w:r>
+        <w:rPr>
+          <w:rFonts w:ascii="Times New Roman" w:eastAsia="Times New Roman" w:hAnsi="Times New Roman" w:cs="Times New Roman"/>
+          <w:b/>
+          <w:bCs/>
+        </w:rPr>
+        <w:t>WED 04/26</w:t>
+      </w:r>
+    </w:p>
+    <w:p>
+      <w:pPr>
+        <w:pStyle w:val="ListParagraph"/>
+        <w:numPr>
+          <w:ilvl w:val="0"/>
+          <w:numId w:val="8"/>
+        </w:numPr>
+        <w:rPr>
+          <w:rFonts w:ascii="Times New Roman" w:eastAsia="Times New Roman" w:hAnsi="Times New Roman" w:cs="Times New Roman"/>
+        </w:rPr>
+      </w:pPr>
+      <w:r>
+        <w:rPr>
+          <w:rFonts w:ascii="Times New Roman" w:eastAsia="Times New Roman" w:hAnsi="Times New Roman" w:cs="Times New Roman"/>
+        </w:rPr>
+        <w:t>Fixed upvote/downvote feature for specific reviews in feed</w:t>
+      </w:r>
+    </w:p>
+    <w:p>
+      <w:pPr>
+        <w:pStyle w:val="ListParagraph"/>
+        <w:numPr>
+          <w:ilvl w:val="0"/>
+          <w:numId w:val="8"/>
+        </w:numPr>
+        <w:rPr>
+          <w:rFonts w:ascii="Times New Roman" w:eastAsia="Times New Roman" w:hAnsi="Times New Roman" w:cs="Times New Roman"/>
+        </w:rPr>
+      </w:pPr>
+      <w:r>
+        <w:rPr>
+          <w:rFonts w:ascii="Times New Roman" w:eastAsia="Times New Roman" w:hAnsi="Times New Roman" w:cs="Times New Roman"/>
+        </w:rPr>
+        <w:t xml:space="preserve">Added </w:t>
+      </w:r>
+      <w:proofErr w:type="spellStart"/>
+      <w:r>
+        <w:rPr>
+          <w:rFonts w:ascii="Times New Roman" w:eastAsia="Times New Roman" w:hAnsi="Times New Roman" w:cs="Times New Roman"/>
+        </w:rPr>
+        <w:t>scrollview</w:t>
+      </w:r>
+      <w:proofErr w:type="spellEnd"/>
+      <w:r>
+        <w:rPr>
+          <w:rFonts w:ascii="Times New Roman" w:eastAsia="Times New Roman" w:hAnsi="Times New Roman" w:cs="Times New Roman"/>
+        </w:rPr>
+        <w:t xml:space="preserve"> to add review screen for when review and/or uploaded pictures are long</w:t>
+      </w:r>
+    </w:p>
+    <w:p>
+      <w:pPr>
+        <w:pStyle w:val="ListParagraph"/>
+        <w:numPr>
+          <w:ilvl w:val="0"/>
+          <w:numId w:val="8"/>
+        </w:numPr>
+        <w:rPr>
+          <w:rFonts w:ascii="Times New Roman" w:eastAsia="Times New Roman" w:hAnsi="Times New Roman" w:cs="Times New Roman"/>
+        </w:rPr>
+      </w:pPr>
+      <w:r>
+        <w:rPr>
+          <w:rFonts w:ascii="Times New Roman" w:eastAsia="Times New Roman" w:hAnsi="Times New Roman" w:cs="Times New Roman"/>
+        </w:rPr>
+        <w:t>Cleaned up some bugs and updated code to prevent app crash we found</w:t>
+      </w:r>
+    </w:p>
+    <w:p>
+      <w:pPr>
+        <w:pStyle w:val="ListParagraph"/>
+        <w:numPr>
+          <w:ilvl w:val="0"/>
+          <w:numId w:val="8"/>
+        </w:numPr>
+        <w:rPr>
+          <w:rFonts w:ascii="Times New Roman" w:eastAsia="Times New Roman" w:hAnsi="Times New Roman" w:cs="Times New Roman"/>
+        </w:rPr>
+      </w:pPr>
+      <w:r>
+        <w:rPr>
+          <w:rFonts w:ascii="Times New Roman" w:eastAsia="Times New Roman" w:hAnsi="Times New Roman" w:cs="Times New Roman"/>
+        </w:rPr>
+        <w:t>Live presentation/demo notes (things to implement if we have time</w:t>
+      </w:r>
+      <w:r>
+        <w:rPr>
+          <w:rFonts w:ascii="Times New Roman" w:eastAsia="Times New Roman" w:hAnsi="Times New Roman" w:cs="Times New Roman"/>
+        </w:rPr>
+        <w:t>)</w:t>
+      </w:r>
+      <w:r>
+        <w:rPr>
+          <w:rFonts w:ascii="Times New Roman" w:eastAsia="Times New Roman" w:hAnsi="Times New Roman" w:cs="Times New Roman"/>
+        </w:rPr>
+        <w:t xml:space="preserve">: </w:t>
+      </w:r>
+    </w:p>
+    <w:p>
+      <w:pPr>
+        <w:pStyle w:val="ListParagraph"/>
+        <w:numPr>
+          <w:ilvl w:val="1"/>
+          <w:numId w:val="8"/>
+        </w:numPr>
+        <w:rPr>
+          <w:rFonts w:ascii="Times New Roman" w:eastAsia="Times New Roman" w:hAnsi="Times New Roman" w:cs="Times New Roman"/>
+        </w:rPr>
+      </w:pPr>
+      <w:r>
+        <w:rPr>
+          <w:rFonts w:ascii="Times New Roman" w:eastAsia="Times New Roman" w:hAnsi="Times New Roman" w:cs="Times New Roman"/>
+        </w:rPr>
+        <w:t>D</w:t>
+      </w:r>
+      <w:r>
+        <w:rPr>
+          <w:rFonts w:ascii="Times New Roman" w:eastAsia="Times New Roman" w:hAnsi="Times New Roman" w:cs="Times New Roman"/>
+        </w:rPr>
+        <w:t>elete review</w:t>
+      </w:r>
+    </w:p>
+    <w:p>
+      <w:pPr>
+        <w:pStyle w:val="ListParagraph"/>
+        <w:numPr>
+          <w:ilvl w:val="1"/>
+          <w:numId w:val="8"/>
+        </w:numPr>
+        <w:rPr>
+          <w:rFonts w:ascii="Times New Roman" w:eastAsia="Times New Roman" w:hAnsi="Times New Roman" w:cs="Times New Roman"/>
+        </w:rPr>
+      </w:pPr>
+      <w:r>
+        <w:rPr>
+          <w:rFonts w:ascii="Times New Roman" w:eastAsia="Times New Roman" w:hAnsi="Times New Roman" w:cs="Times New Roman"/>
+        </w:rPr>
+        <w:t>I</w:t>
+      </w:r>
+      <w:r>
+        <w:rPr>
+          <w:rFonts w:ascii="Times New Roman" w:eastAsia="Times New Roman" w:hAnsi="Times New Roman" w:cs="Times New Roman"/>
+        </w:rPr>
+        <w:t>ndicator for when user has up/downvoted a review</w:t>
+      </w:r>
+    </w:p>
+    <w:p>
+      <w:pPr>
+        <w:rPr>
+          <w:rFonts w:ascii="Times New Roman" w:eastAsia="Times New Roman" w:hAnsi="Times New Roman" w:cs="Times New Roman"/>
+          <w:b/>
+          <w:bCs/>
+        </w:rPr>
+      </w:pPr>
     </w:p>
     <w:sectPr>
       <w:pgSz w:w="12240" w:h="15840"/>
@@ -1077,7 +1514,7 @@
 </file>
 
 <file path=word/numbering.xml><?xml version="1.0" encoding="utf-8"?>
-<w:numbering xmlns:wpc="http://schemas.microsoft.com/office/word/2010/wordprocessingCanvas" xmlns:cx="http://schemas.microsoft.com/office/drawing/2014/chartex" xmlns:cx1="http://schemas.microsoft.com/office/drawing/2015/9/8/chartex" xmlns:cx2="http://schemas.microsoft.com/office/drawing/2015/10/21/chartex" xmlns:cx3="http://schemas.microsoft.com/office/drawing/2016/5/9/chartex" xmlns:cx4="http://schemas.microsoft.com/office/drawing/2016/5/10/chartex" xmlns:cx5="http://schemas.microsoft.com/office/drawing/2016/5/11/chartex" xmlns:cx6="http://schemas.microsoft.com/office/drawing/2016/5/12/chartex" xmlns:cx7="http://schemas.microsoft.com/office/drawing/2016/5/13/chartex" xmlns:cx8="http://schemas.microsoft.com/office/drawing/2016/5/14/chartex" xmlns:mc="http://schemas.openxmlformats.org/markup-compatibility/2006" xmlns:aink="http://schemas.microsoft.com/office/drawing/2016/ink" xmlns:am3d="http://schemas.microsoft.com/office/drawing/2017/model3d" xmlns:o="urn:schemas-microsoft-com:office:office" xmlns:oel="http://schemas.microsoft.com/office/2019/extlst" xmlns:r="http://schemas.openxmlformats.org/officeDocument/2006/relationships" xmlns:m="http://schemas.openxmlformats.org/officeDocument/2006/math" xmlns:v="urn:schemas-microsoft-com:vml" xmlns:wp14="http://schemas.microsoft.com/office/word/2010/wordprocessingDrawing" xmlns:wp="http://schemas.openxmlformats.org/drawingml/2006/wordprocessingDrawing" xmlns:w10="urn:schemas-microsoft-com:office:word" xmlns:w="http://schemas.openxmlformats.org/wordprocessingml/2006/main" xmlns:w14="http://schemas.microsoft.com/office/word/2010/wordml" xmlns:w15="http://schemas.microsoft.com/office/word/2012/wordml" xmlns:w16cex="http://schemas.microsoft.com/office/word/2018/wordml/cex" xmlns:w16cid="http://schemas.microsoft.com/office/word/2016/wordml/cid" xmlns:w16="http://schemas.microsoft.com/office/word/2018/wordml" xmlns:w16du="http://schemas.microsoft.com/office/word/2023/wordml/word16du" xmlns:w16sdtdh="http://schemas.microsoft.com/office/word/2020/wordml/sdtdatahash" xmlns:w16se="http://schemas.microsoft.com/office/word/2015/wordml/symex" xmlns:wpg="http://schemas.microsoft.com/office/word/2010/wordprocessingGroup" xmlns:wpi="http://schemas.microsoft.com/office/word/2010/wordprocessingInk" xmlns:wne="http://schemas.microsoft.com/office/word/2006/wordml" xmlns:wps="http://schemas.microsoft.com/office/word/2010/wordprocessingShape" mc:Ignorable="w14 w15 w16se w16cid w16 w16cex w16sdtdh wp14">
+<w:numbering xmlns:wpc="http://schemas.microsoft.com/office/word/2010/wordprocessingCanvas" xmlns:cx="http://schemas.microsoft.com/office/drawing/2014/chartex" xmlns:cx1="http://schemas.microsoft.com/office/drawing/2015/9/8/chartex" xmlns:cx2="http://schemas.microsoft.com/office/drawing/2015/10/21/chartex" xmlns:cx3="http://schemas.microsoft.com/office/drawing/2016/5/9/chartex" xmlns:cx4="http://schemas.microsoft.com/office/drawing/2016/5/10/chartex" xmlns:cx5="http://schemas.microsoft.com/office/drawing/2016/5/11/chartex" xmlns:cx6="http://schemas.microsoft.com/office/drawing/2016/5/12/chartex" xmlns:cx7="http://schemas.microsoft.com/office/drawing/2016/5/13/chartex" xmlns:cx8="http://schemas.microsoft.com/office/drawing/2016/5/14/chartex" xmlns:mc="http://schemas.openxmlformats.org/markup-compatibility/2006" xmlns:aink="http://schemas.microsoft.com/office/drawing/2016/ink" xmlns:am3d="http://schemas.microsoft.com/office/drawing/2017/model3d" xmlns:o="urn:schemas-microsoft-com:office:office" xmlns:oel="http://schemas.microsoft.com/office/2019/extlst" xmlns:r="http://schemas.openxmlformats.org/officeDocument/2006/relationships" xmlns:m="http://schemas.openxmlformats.org/officeDocument/2006/math" xmlns:v="urn:schemas-microsoft-com:vml" xmlns:wp14="http://schemas.microsoft.com/office/word/2010/wordprocessingDrawing" xmlns:wp="http://schemas.openxmlformats.org/drawingml/2006/wordprocessingDrawing" xmlns:w10="urn:schemas-microsoft-com:office:word" xmlns:w="http://schemas.openxmlformats.org/wordprocessingml/2006/main" xmlns:w14="http://schemas.microsoft.com/office/word/2010/wordml" xmlns:w15="http://schemas.microsoft.com/office/word/2012/wordml" xmlns:w16cex="http://schemas.microsoft.com/office/word/2018/wordml/cex" xmlns:w16cid="http://schemas.microsoft.com/office/word/2016/wordml/cid" xmlns:w16="http://schemas.microsoft.com/office/word/2018/wordml" xmlns:w16sdtdh="http://schemas.microsoft.com/office/word/2020/wordml/sdtdatahash" xmlns:w16se="http://schemas.microsoft.com/office/word/2015/wordml/symex" xmlns:wpg="http://schemas.microsoft.com/office/word/2010/wordprocessingGroup" xmlns:wpi="http://schemas.microsoft.com/office/word/2010/wordprocessingInk" xmlns:wne="http://schemas.microsoft.com/office/word/2006/wordml" xmlns:wps="http://schemas.microsoft.com/office/word/2010/wordprocessingShape" mc:Ignorable="w14 w15 w16se w16cid w16 w16cex w16sdtdh wp14">
   <w:abstractNum w:abstractNumId="0" w15:restartNumberingAfterBreak="0">
     <w:nsid w:val="122954F0"/>
     <w:multiLevelType w:val="multilevel"/>

</xml_diff>